<commit_message>
new day bilet n 3
</commit_message>
<xml_diff>
--- a/Билеты - вопросы ответы по электробезопасности до 1000В 3 гр опер-рем 2020 год КЦ-2.docx
+++ b/Билеты - вопросы ответы по электробезопасности до 1000В 3 гр опер-рем 2020 год КЦ-2.docx
@@ -77,7 +77,6 @@
         <w:rPr>
           <w:rFonts w:ascii="Times New Roman" w:hAnsi="Times New Roman" w:cs="Times New Roman"/>
           <w:sz w:val="18"/>
-          <w:lang w:val="en-US"/>
         </w:rPr>
       </w:pPr>
       <w:r>
@@ -518,10 +517,7 @@
         <w:t>.</w:t>
       </w:r>
       <w:r>
-        <w:t xml:space="preserve"> </w:t>
-      </w:r>
-      <w:r>
-        <w:t>К работам (перечню работ), выполняемым в порядке текущей эксплуатации в электроустановках напряжением до 1000</w:t>
+        <w:t xml:space="preserve"> К работам (перечню работ), выполняемым в порядке текущей эксплуатации в электроустановках напряжением до 1000</w:t>
       </w:r>
       <w:proofErr w:type="gramStart"/>
       <w:r>
@@ -818,10 +814,7 @@
         <w:t>.</w:t>
       </w:r>
       <w:r>
-        <w:t xml:space="preserve"> </w:t>
-      </w:r>
-      <w:r>
-        <w:t>Каков срок стажировки обучающего работника</w:t>
+        <w:t xml:space="preserve"> Каков срок стажировки обучающего работника</w:t>
       </w:r>
     </w:p>
     <w:p>
@@ -1162,10 +1155,7 @@
         <w:spacing w:line="240" w:lineRule="auto"/>
       </w:pPr>
       <w:r>
-        <w:t xml:space="preserve">Потребитель  электрической  энергии </w:t>
-      </w:r>
-      <w:r>
-        <w:t xml:space="preserve">- </w:t>
+        <w:t xml:space="preserve">Потребитель  электрической  энергии - </w:t>
       </w:r>
       <w:proofErr w:type="spellStart"/>
       <w:r>
@@ -1181,13 +1171,83 @@
       </w:r>
       <w:proofErr w:type="spellEnd"/>
       <w:r>
-        <w:t>,</w:t>
+        <w:t>, объединенных технологическим процессом и размещающихся на определенной территории.</w:t>
+      </w:r>
+    </w:p>
+    <w:p>
+      <w:pPr>
+        <w:pStyle w:val="a4"/>
+      </w:pPr>
+      <w:r>
+        <w:t>6. В течени</w:t>
+      </w:r>
+      <w:proofErr w:type="gramStart"/>
+      <w:r>
+        <w:t>и</w:t>
+      </w:r>
+      <w:proofErr w:type="gramEnd"/>
+      <w:r>
+        <w:t xml:space="preserve"> какого срока со дня последней проверки знаний </w:t>
+      </w:r>
+      <w:r>
+        <w:t>работник</w:t>
+      </w:r>
+      <w:r>
+        <w:t xml:space="preserve">и, получившие </w:t>
+      </w:r>
+      <w:r>
+        <w:t>неудовлетворительную оценку</w:t>
+      </w:r>
+      <w:r>
+        <w:t>, могут пройти повторную проверку знаний?</w:t>
+      </w:r>
+    </w:p>
+    <w:p>
+      <w:pPr>
+        <w:spacing w:line="240" w:lineRule="auto"/>
+      </w:pPr>
+      <w:r>
+        <w:t xml:space="preserve">Не </w:t>
+      </w:r>
+      <w:r>
+        <w:rPr>
+          <w:color w:val="FF0000"/>
+        </w:rPr>
+        <w:t xml:space="preserve">позднее 1 месяца </w:t>
+      </w:r>
+      <w:r>
+        <w:t>со дня последней проверки</w:t>
+      </w:r>
+      <w:r>
+        <w:t>.</w:t>
+      </w:r>
+    </w:p>
+    <w:p>
+      <w:pPr>
+        <w:pStyle w:val="a4"/>
+      </w:pPr>
+      <w:r>
+        <w:t>7. Чем должны отличаться светильники</w:t>
       </w:r>
       <w:r>
         <w:t xml:space="preserve"> </w:t>
       </w:r>
       <w:r>
-        <w:t>объединенных технологическим процессом и размещающихся на определенной территории.</w:t>
+        <w:t>аварийного освещения от светильников рабочего освещения?</w:t>
+      </w:r>
+    </w:p>
+    <w:p>
+      <w:pPr>
+        <w:spacing w:line="240" w:lineRule="auto"/>
+      </w:pPr>
+      <w:r>
+        <w:t xml:space="preserve">Светильники аварийного освещения должны отличаться от светильников рабочего освещения </w:t>
+      </w:r>
+      <w:r>
+        <w:rPr>
+          <w:color w:val="FF0000"/>
+        </w:rPr>
+        <w:t>знаками или окраской.</w:t>
       </w:r>
     </w:p>
     <w:p>
@@ -1195,44 +1255,58 @@
         <w:pStyle w:val="a4"/>
       </w:pPr>
       <w:r>
-        <w:t>6. В течени</w:t>
+        <w:t>8. Что входит в понятие «Наряд-допуск»?</w:t>
+      </w:r>
+    </w:p>
+    <w:p>
+      <w:pPr>
+        <w:spacing w:line="240" w:lineRule="auto"/>
+      </w:pPr>
+      <w:r>
+        <w:rPr>
+          <w:color w:val="FF0000"/>
+        </w:rPr>
+        <w:t xml:space="preserve">Наряд - допуск </w:t>
+      </w:r>
+      <w:r>
+        <w:t>- это письменное распоряжение на безопасное производство работы</w:t>
+      </w:r>
+      <w:r>
+        <w:t>.</w:t>
+      </w:r>
+    </w:p>
+    <w:p>
+      <w:pPr>
+        <w:spacing w:line="240" w:lineRule="auto"/>
+      </w:pPr>
+      <w:r>
+        <w:t>О</w:t>
+      </w:r>
+      <w:r>
+        <w:t>формленное на специальном бланке установленной формы и определяющее содержание, место работы</w:t>
+      </w:r>
+      <w:r>
+        <w:t>, н</w:t>
+      </w:r>
+      <w:r>
+        <w:t>аименование электроустановок, в которых нужно провести отключения и установить заземления</w:t>
+      </w:r>
+      <w:r>
+        <w:t xml:space="preserve">. Там </w:t>
       </w:r>
       <w:proofErr w:type="gramStart"/>
       <w:r>
-        <w:t>и</w:t>
+        <w:t>указывается</w:t>
       </w:r>
       <w:proofErr w:type="gramEnd"/>
       <w:r>
-        <w:t xml:space="preserve"> какого срока со дня последней проверки знаний </w:t>
-      </w:r>
-      <w:r>
-        <w:t>работник</w:t>
-      </w:r>
-      <w:r>
-        <w:t xml:space="preserve">и, получившие </w:t>
-      </w:r>
-      <w:r>
-        <w:t>неудовлетворительную оценку</w:t>
-      </w:r>
-      <w:r>
-        <w:t>, могут пройти повторную проверку знаний?</w:t>
-      </w:r>
-    </w:p>
-    <w:p>
-      <w:pPr>
-        <w:spacing w:line="240" w:lineRule="auto"/>
-      </w:pPr>
-      <w:r>
-        <w:t xml:space="preserve">Не </w:t>
-      </w:r>
-      <w:r>
-        <w:rPr>
-          <w:color w:val="FF0000"/>
-        </w:rPr>
-        <w:t xml:space="preserve">позднее 1 месяца </w:t>
-      </w:r>
-      <w:r>
-        <w:t>со дня последней проверки</w:t>
+        <w:t xml:space="preserve"> </w:t>
+      </w:r>
+      <w:r>
+        <w:t xml:space="preserve">что должно быть отключено и где заземлено, </w:t>
+      </w:r>
+      <w:r>
+        <w:t>время ее начала и окончания, условия безопасного проведения, состав бригады и работников, ответственных за безопасное выполнение работы</w:t>
       </w:r>
       <w:r>
         <w:t>.</w:t>
@@ -1243,121 +1317,31 @@
         <w:pStyle w:val="a4"/>
       </w:pPr>
       <w:r>
-        <w:t>7. Чем должны отличаться светильники</w:t>
-      </w:r>
-      <w:r>
-        <w:t xml:space="preserve"> </w:t>
-      </w:r>
-      <w:r>
-        <w:t>аварийного освещения от светильников рабочего освещения?</w:t>
-      </w:r>
-    </w:p>
-    <w:p>
-      <w:pPr>
-        <w:spacing w:line="240" w:lineRule="auto"/>
-      </w:pPr>
-      <w:r>
-        <w:t xml:space="preserve">Светильники аварийного освещения должны отличаться от светильников рабочего освещения </w:t>
-      </w:r>
-      <w:r>
-        <w:rPr>
-          <w:color w:val="FF0000"/>
-        </w:rPr>
-        <w:t>знаками или окраской.</w:t>
-      </w:r>
-    </w:p>
-    <w:p>
-      <w:pPr>
-        <w:pStyle w:val="a4"/>
-      </w:pPr>
-      <w:r>
-        <w:t>8. Что входит в понятие «Наряд-допуск»?</w:t>
-      </w:r>
-    </w:p>
-    <w:p>
-      <w:pPr>
-        <w:spacing w:line="240" w:lineRule="auto"/>
-      </w:pPr>
-      <w:r>
-        <w:rPr>
-          <w:color w:val="FF0000"/>
-        </w:rPr>
-        <w:t xml:space="preserve">Наряд - допуск </w:t>
-      </w:r>
-      <w:r>
-        <w:t>- это письменное распоряжение на безопасное производство работы</w:t>
-      </w:r>
-      <w:r>
-        <w:t>.</w:t>
-      </w:r>
-    </w:p>
-    <w:p>
-      <w:pPr>
-        <w:spacing w:line="240" w:lineRule="auto"/>
-      </w:pPr>
-      <w:r>
-        <w:t>О</w:t>
-      </w:r>
-      <w:r>
-        <w:t>формленное на специальном бланке установленной формы и определяющее содержание, место работы</w:t>
-      </w:r>
-      <w:r>
-        <w:t>, н</w:t>
-      </w:r>
-      <w:r>
-        <w:t>аименование электроустановок, в которых нужно провести отключения и установить заземления</w:t>
-      </w:r>
-      <w:r>
-        <w:t xml:space="preserve">. Там </w:t>
+        <w:t>9. Назначение и общие требования ковров диэлектрических резиновых и подставок изолирующих.</w:t>
+      </w:r>
+    </w:p>
+    <w:p>
+      <w:pPr>
+        <w:spacing w:line="240" w:lineRule="auto"/>
+      </w:pPr>
+      <w:r>
+        <w:rPr>
+          <w:color w:val="FF0000"/>
+        </w:rPr>
+        <w:t xml:space="preserve">Ковры </w:t>
+      </w:r>
+      <w:r>
+        <w:t xml:space="preserve">диэлектрические резиновые и подставки изолирующие применяются как дополнительные защитные средства в электроустановках </w:t>
       </w:r>
       <w:proofErr w:type="gramStart"/>
       <w:r>
-        <w:t>указывается</w:t>
+        <w:rPr>
+          <w:color w:val="FF0000"/>
+        </w:rPr>
+        <w:t>до</w:t>
       </w:r>
       <w:proofErr w:type="gramEnd"/>
       <w:r>
-        <w:t xml:space="preserve"> </w:t>
-      </w:r>
-      <w:r>
-        <w:t xml:space="preserve">что должно быть отключено и где заземлено, </w:t>
-      </w:r>
-      <w:r>
-        <w:t>время ее начала и окончания, условия безопасного проведения, состав бригады и работников, ответственных за безопасное выполнение работы</w:t>
-      </w:r>
-      <w:r>
-        <w:t>.</w:t>
-      </w:r>
-    </w:p>
-    <w:p>
-      <w:pPr>
-        <w:pStyle w:val="a4"/>
-      </w:pPr>
-      <w:r>
-        <w:t>9. Назначение и общие требования ковров диэлектрических резиновых и подставок изолирующих.</w:t>
-      </w:r>
-    </w:p>
-    <w:p>
-      <w:pPr>
-        <w:spacing w:line="240" w:lineRule="auto"/>
-      </w:pPr>
-      <w:r>
-        <w:rPr>
-          <w:color w:val="FF0000"/>
-        </w:rPr>
-        <w:t xml:space="preserve">Ковры </w:t>
-      </w:r>
-      <w:r>
-        <w:t xml:space="preserve">диэлектрические резиновые и подставки изолирующие применяются как дополнительные защитные средства в электроустановках </w:t>
-      </w:r>
-      <w:proofErr w:type="gramStart"/>
-      <w:r>
-        <w:rPr>
-          <w:color w:val="FF0000"/>
-        </w:rPr>
-        <w:t>до</w:t>
-      </w:r>
-      <w:proofErr w:type="gramEnd"/>
-      <w:r>
         <w:rPr>
           <w:color w:val="FF0000"/>
         </w:rPr>
@@ -1370,10 +1354,7 @@
         <w:t xml:space="preserve">1000 </w:t>
       </w:r>
       <w:r>
-        <w:t>В.</w:t>
-      </w:r>
-      <w:r>
-        <w:t xml:space="preserve"> </w:t>
+        <w:t xml:space="preserve">В. </w:t>
       </w:r>
       <w:r>
         <w:t xml:space="preserve">Ковры </w:t>
@@ -1444,12 +1425,311 @@
         <w:spacing w:line="240" w:lineRule="auto"/>
       </w:pPr>
       <w:r>
-        <w:t xml:space="preserve">При переломе костей предплечья применяются две шины, которые накладывают с обеих — ладонной и тыльной. </w:t>
+        <w:t>При переломе костей предплечья применяются две шины, которые накладывают с обеих — ладонной и тыльной. При переломах плечевого пояса под мышку надо положить небольшой валик, а руку подвесить бинтом или косынкой и примотать к туловищу. Пострадавшего транспортируют в положении сидя.</w:t>
+      </w:r>
+    </w:p>
+    <w:p>
+      <w:r>
+        <w:br w:type="page"/>
+      </w:r>
+    </w:p>
+    <w:p>
+      <w:pPr>
+        <w:spacing w:line="240" w:lineRule="auto"/>
+      </w:pPr>
+      <w:r>
+        <w:lastRenderedPageBreak/>
+        <w:t>Билет 3</w:t>
+      </w:r>
+    </w:p>
+    <w:p>
+      <w:pPr>
+        <w:spacing w:line="240" w:lineRule="auto"/>
+      </w:pPr>
+      <w:r>
+        <w:t>1. Как классифицируются помещения в отношении опасности поражения людей электрическим током?</w:t>
+      </w:r>
+    </w:p>
+    <w:p>
+      <w:pPr>
+        <w:spacing w:line="240" w:lineRule="auto"/>
+      </w:pPr>
+      <w:r>
+        <w:t xml:space="preserve">1) </w:t>
+      </w:r>
+      <w:r>
+        <w:rPr>
+          <w:color w:val="FF0000"/>
+        </w:rPr>
+        <w:t>помещения без повышенной опасности</w:t>
+      </w:r>
+      <w:r>
+        <w:t xml:space="preserve">,  в которых  отсутствуют  условия,  создающие  повышенную или </w:t>
+      </w:r>
+      <w:r>
+        <w:t>особую опасность.</w:t>
+      </w:r>
+    </w:p>
+    <w:p>
+      <w:pPr>
+        <w:spacing w:line="240" w:lineRule="auto"/>
+      </w:pPr>
+      <w:proofErr w:type="gramStart"/>
+      <w:r>
+        <w:t xml:space="preserve">2)  </w:t>
+      </w:r>
+      <w:r>
+        <w:rPr>
+          <w:color w:val="FF0000"/>
+        </w:rPr>
+        <w:t>помещения  с  повышенной  опасностью</w:t>
+      </w:r>
+      <w:r>
+        <w:t>,  характеризующиеся  наличием  одного  из  следующих условий, создающих повышенную опасность: сырость  или токопроводящая пыль</w:t>
+      </w:r>
+      <w:r>
+        <w:t>;</w:t>
+      </w:r>
+      <w:r>
+        <w:t xml:space="preserve"> токопроводящие  полы</w:t>
+      </w:r>
+      <w:r>
+        <w:t>;</w:t>
+      </w:r>
+      <w:r>
+        <w:t xml:space="preserve"> высокая температура</w:t>
+      </w:r>
+      <w:r>
+        <w:t>;</w:t>
+      </w:r>
+      <w:r>
+        <w:t xml:space="preserve"> возможность  одновременного  прикосновения человека  к  металлоконструкциям  зданий,  </w:t>
+      </w:r>
+      <w:r>
+        <w:t>и</w:t>
+      </w:r>
+      <w:r>
+        <w:t>меющим соединение  с  землей,  технологическим  аппаратам, механизмам  и  т.  п</w:t>
+      </w:r>
+      <w:r>
+        <w:t>.</w:t>
+      </w:r>
+      <w:r>
+        <w:t>,  с  одной  стороны,  и  к металлическим  корпусам  электрооборудования</w:t>
+      </w:r>
+      <w:r>
+        <w:t xml:space="preserve"> с другой.</w:t>
+      </w:r>
+      <w:proofErr w:type="gramEnd"/>
+    </w:p>
+    <w:p>
+      <w:pPr>
+        <w:spacing w:line="240" w:lineRule="auto"/>
+      </w:pPr>
+      <w:r>
+        <w:t xml:space="preserve">3) </w:t>
+      </w:r>
+      <w:r>
+        <w:rPr>
+          <w:color w:val="FF0000"/>
+        </w:rPr>
+        <w:t>особо опасные помещения</w:t>
+      </w:r>
+      <w:r>
+        <w:t>, характеризующиеся наличием одного из следующих условий, создающих особую опасность:</w:t>
+      </w:r>
+      <w:r>
+        <w:t xml:space="preserve">  особая сырость</w:t>
+      </w:r>
+      <w:r>
+        <w:t>;</w:t>
+      </w:r>
+      <w:r>
+        <w:t xml:space="preserve"> </w:t>
+      </w:r>
+      <w:r>
+        <w:t>химически  активная  или  органическая  среда;  одновременно два или более условий повышенной опасности;</w:t>
+      </w:r>
+      <w:r>
+        <w:t xml:space="preserve"> </w:t>
+      </w:r>
+      <w:r>
+        <w:t>территория открытых электроустановок</w:t>
+      </w:r>
+      <w:r>
+        <w:t>.</w:t>
+      </w:r>
+    </w:p>
+    <w:p>
+      <w:pPr>
+        <w:spacing w:line="240" w:lineRule="auto"/>
+      </w:pPr>
+      <w:r>
+        <w:t xml:space="preserve">2. Какие </w:t>
+      </w:r>
+      <w:proofErr w:type="spellStart"/>
+      <w:r>
+        <w:t>электроприемники</w:t>
+      </w:r>
+      <w:proofErr w:type="spellEnd"/>
+      <w:r>
+        <w:t xml:space="preserve"> в отношении обеспечения надёжности электроснабжения относятся к </w:t>
+      </w:r>
+      <w:proofErr w:type="spellStart"/>
+      <w:r>
+        <w:t>электроприемникам</w:t>
+      </w:r>
+      <w:proofErr w:type="spellEnd"/>
+      <w:r>
+        <w:t xml:space="preserve"> первой категории?</w:t>
+      </w:r>
+    </w:p>
+    <w:p>
+      <w:pPr>
+        <w:spacing w:line="240" w:lineRule="auto"/>
+      </w:pPr>
+      <w:proofErr w:type="spellStart"/>
+      <w:r>
+        <w:t>элек</w:t>
+      </w:r>
+      <w:r>
+        <w:t>т</w:t>
+      </w:r>
+      <w:r>
+        <w:t>роприемники</w:t>
+      </w:r>
+      <w:proofErr w:type="spellEnd"/>
+      <w:r>
+        <w:t>,  перерыв  электроснабжения  которых может повлечь за собой опасность для жизни людей, угрозу для безопасности государства, значительный материальный ущерб, расстройство сложного технологического процесса, нарушение функционирования особо  важных элементов  коммунального хозяйства, объектов связи и телевидения.</w:t>
+      </w:r>
+      <w:r>
+        <w:cr/>
+        <w:t xml:space="preserve">Из  состава  </w:t>
+      </w:r>
+      <w:proofErr w:type="spellStart"/>
+      <w:r>
+        <w:t>электроприемников</w:t>
+      </w:r>
+      <w:proofErr w:type="spellEnd"/>
+      <w:r>
+        <w:t xml:space="preserve">  первой  категории выделяется  особая  группа  </w:t>
+      </w:r>
+      <w:proofErr w:type="spellStart"/>
+      <w:r>
+        <w:t>электроприемников</w:t>
+      </w:r>
+      <w:proofErr w:type="spellEnd"/>
+      <w:r>
+        <w:t>,  бесперебойная работа которых необходима для безаварийного останова производства с целью предотвращения угрозы жизни людей, взрывов и пожаров.</w:t>
+      </w:r>
+    </w:p>
+    <w:p>
+      <w:pPr>
+        <w:spacing w:line="240" w:lineRule="auto"/>
+      </w:pPr>
+      <w:r>
+        <w:t>3. Какой персонал относится к оперативно-ремонтному персоналу?</w:t>
+      </w:r>
+    </w:p>
+    <w:p>
+      <w:pPr>
+        <w:spacing w:line="240" w:lineRule="auto"/>
+      </w:pPr>
+      <w:r>
+        <w:t>Э</w:t>
+      </w:r>
+      <w:r>
+        <w:t>то те люди, которые обслуживают действующие электрические установки, осуществляя ремонт, монтаж, наладочные работы, а также выполняющие оперативные переключения в случае необходимости.</w:t>
+      </w:r>
+    </w:p>
+    <w:p>
+      <w:pPr>
+        <w:spacing w:line="240" w:lineRule="auto"/>
+      </w:pPr>
+      <w:r>
+        <w:t>Такую должность может занимать специально обученный, высококвалифицированный и подготовленный персонал. Оперативно-ремонтный персонал относится к категории "электротехнических" сотрудников</w:t>
+      </w:r>
+      <w:r>
+        <w:t>.</w:t>
+      </w:r>
+    </w:p>
+    <w:p>
+      <w:pPr>
+        <w:spacing w:line="240" w:lineRule="auto"/>
+      </w:pPr>
+      <w:r>
+        <w:t>4. В какой последовательности необходимо выполнять технические мероприятия, обеспечивающие безопасность работ со снятием напряжения?</w:t>
+      </w:r>
+    </w:p>
+    <w:p>
+      <w:pPr>
+        <w:spacing w:line="240" w:lineRule="auto"/>
+      </w:pPr>
+      <w:r>
+        <w:t xml:space="preserve">* </w:t>
+      </w:r>
+      <w:r>
+        <w:t>произведены необходимые отключения и (или) отсоединения;</w:t>
+      </w:r>
+    </w:p>
+    <w:p>
+      <w:pPr>
+        <w:spacing w:line="240" w:lineRule="auto"/>
+      </w:pPr>
+      <w:r>
+        <w:t xml:space="preserve">* </w:t>
+      </w:r>
+      <w:r>
+        <w:t>приняты меры, препятствующие подаче напряжения на место работы вследствие ошибочного или самопроизвольного включения коммутационных аппаратов;</w:t>
+      </w:r>
+    </w:p>
+    <w:p>
+      <w:pPr>
+        <w:spacing w:line="240" w:lineRule="auto"/>
+      </w:pPr>
+      <w:r>
+        <w:t xml:space="preserve">* </w:t>
+      </w:r>
+      <w:r>
+        <w:t>на приводах ручного и на ключах дистанционного управления коммутационными аппаратами вывешены запрещающие плакаты;</w:t>
+      </w:r>
+    </w:p>
+    <w:p>
+      <w:pPr>
+        <w:spacing w:line="240" w:lineRule="auto"/>
+      </w:pPr>
+      <w:r>
+        <w:t xml:space="preserve">* </w:t>
+      </w:r>
+      <w:r>
+        <w:t>проверено отсутствие напряжения на токоведущих частях, которые должны быть заземлены для защиты людей от поражения электрическим током;</w:t>
+      </w:r>
+    </w:p>
+    <w:p>
+      <w:pPr>
+        <w:spacing w:line="240" w:lineRule="auto"/>
+      </w:pPr>
+      <w:r>
+        <w:t xml:space="preserve">* </w:t>
+      </w:r>
+      <w:r>
+        <w:t>установлено переносное заземление (включены заземляющие ножи);</w:t>
+      </w:r>
+    </w:p>
+    <w:p>
+      <w:pPr>
+        <w:spacing w:line="240" w:lineRule="auto"/>
+      </w:pPr>
+      <w:r>
+        <w:t xml:space="preserve">* </w:t>
+      </w:r>
+      <w:r>
+        <w:t>вывешены указательные плакаты "Заземлено", ограждены при необходимости рабочие места и оставшиеся под напряжением токоведущие части, вывешены предупреждающие и предписывающие пл</w:t>
       </w:r>
       <w:bookmarkStart w:id="0" w:name="_GoBack"/>
       <w:bookmarkEnd w:id="0"/>
       <w:r>
-        <w:t>При переломах плечевого пояса под мышку надо положить небольшой валик, а руку подвесить бинтом или косынкой и примотать к туловищу. Пострадавшего транспортируют в положении сидя.</w:t>
+        <w:t>акаты.</w:t>
       </w:r>
     </w:p>
     <w:sectPr>

</xml_diff>